<commit_message>
correccion de los signos
</commit_message>
<xml_diff>
--- a/actas_gemini/versiones/nomina2_2/nomina2_2_acta_completa.docx
+++ b/actas_gemini/versiones/nomina2_2/nomina2_2_acta_completa.docx
@@ -235,7 +235,7 @@
               <w:rPr>
                 <w:rFonts w:ascii="Calibri" w:eastAsia="Calibri" w:hAnsi="Calibri" w:cs="Calibri"/>
               </w:rPr>
-              <w:t xml:space="preserve">** 11:45 AM (Estimado)</w:t>
+              <w:t xml:space="preserve">** No especificado en transcripción</w:t>
             </w:r>
           </w:p>
         </w:tc>
@@ -832,7 +832,7 @@
                 <w:bCs/>
                 <w:color w:val="323130"/>
               </w:rPr>
-              <w:t xml:space="preserve">COORDINACIÓN ACADÉMICA: JOHON FREDY SANABRIA MUÑOZ</w:t>
+              <w:t xml:space="preserve">COORDINACIÓN ACADÉMICA: Ingeniero John Freddy Sanabria Muñoz</w:t>
             </w:r>
             <w:r>
               <w:br/>
@@ -843,7 +843,7 @@
                 <w:bCs/>
                 <w:color w:val="323130"/>
               </w:rPr>
-              <w:t xml:space="preserve">BIENESTAR DEL APRENDIZ: Dra. Elizabeth (No apellido especificado en transcripción)</w:t>
+              <w:t xml:space="preserve">BIENESTAR DEL APRENDIZ: Doctora Elizabeth</w:t>
             </w:r>
             <w:r>
               <w:br/>
@@ -854,7 +854,7 @@
                 <w:bCs/>
                 <w:color w:val="323130"/>
               </w:rPr>
-              <w:t xml:space="preserve">INSTRUCTORES: Viviana Barrera (Profe de ICB)</w:t>
+              <w:t xml:space="preserve">INSTRUCTORES: Viviana Barrera</w:t>
             </w:r>
             <w:r>
               <w:br/>
@@ -876,7 +876,7 @@
                 <w:bCs/>
                 <w:color w:val="323130"/>
               </w:rPr>
-              <w:t xml:space="preserve">REPRESENTANTE DE CENTRO: Karen Andrea García (Líder de etapas productivas), Diana Alicia Alfonso (Líder de contratos)</w:t>
+              <w:t xml:space="preserve">REPRESENTANTE DE CENTRO: No especificado en transcripción</w:t>
             </w:r>
             <w:r>
               <w:br/>
@@ -887,7 +887,7 @@
                 <w:bCs/>
                 <w:color w:val="323130"/>
               </w:rPr>
-              <w:t xml:space="preserve">VOCERO: Alejandra Sely (Jefe de Talento Humano - Hotel Sonesta)</w:t>
+              <w:t xml:space="preserve">VOCERO: No especificado en transcripción</w:t>
             </w:r>
           </w:p>
           <w:p>

</xml_diff>